<commit_message>
updating process report template
</commit_message>
<xml_diff>
--- a/Tool/paxspl-tool/storage/AssembledProcess-05-27-2020.docx
+++ b/Tool/paxspl-tool/storage/AssembledProcess-05-27-2020.docx
@@ -33,7 +33,7 @@
     </w:p>
     <w:p>
       <w:r>
-        <w:t>Project: Text Editor SPL</w:t>
+        <w:t>Project: Eyal-Salman203</w:t>
       </w:r>
     </w:p>
     <w:p>
@@ -41,7 +41,7 @@
         <w:t xml:space="preserve">Process: </w:t>
       </w:r>
       <w:r>
-        <w:t>p1</w:t>
+        <w:t>Retrieval Process</w:t>
       </w:r>
     </w:p>
     <w:p>
@@ -177,7 +177,7 @@
                 <w:b/>
                 <w:bCs/>
               </w:rPr>
-              <w:t>Apply FCA into requirements</w:t>
+              <w:t>Divide features with LSI</w:t>
             </w:r>
           </w:p>
         </w:tc>
@@ -216,7 +216,7 @@
           </w:tcPr>
           <w:p>
             <w:r>
-              <w:t>FCA must be applied into the requirements to retrieve the features identified among the software products.</w:t>
+              <w:t>Use LSI to divide features and classes into common and variable partitions;</w:t>
             </w:r>
           </w:p>
         </w:tc>
@@ -255,7 +255,7 @@
           </w:tcPr>
           <w:p>
             <w:r>
-              <w:t>Formal Concept Analysis</w:t>
+              <w:t>Latent Semantic Indexing</w:t>
             </w:r>
           </w:p>
         </w:tc>
@@ -379,7 +379,7 @@
                 <w:b/>
                 <w:bCs/>
               </w:rPr>
-              <w:t>Novo Artifact 323</w:t>
+              <w:t>Objected-oriented Source Code</w:t>
             </w:r>
           </w:p>
         </w:tc>
@@ -415,7 +415,7 @@
           </w:tcPr>
           <w:p>
             <w:r>
-              <w:t>Domain</w:t>
+              <w:t>Development</w:t>
             </w:r>
           </w:p>
         </w:tc>
@@ -454,7 +454,7 @@
           </w:tcPr>
           <w:p>
             <w:r>
-              <w:t>testando</w:t>
+              <w:t>Souce code of the argoUML</w:t>
             </w:r>
           </w:p>
         </w:tc>
@@ -493,7 +493,7 @@
           </w:tcPr>
           <w:p>
             <w:r>
-              <w:t>.doc</w:t>
+              <w:t>.java</w:t>
             </w:r>
           </w:p>
         </w:tc>
@@ -540,7 +540,7 @@
           </w:tcPr>
           <w:p>
             <w:r>
-              <w:t>https://github.com/HestiaProject/PAxSPL/wiki/Artifacts-Description</w:t>
+              <w:t>https://github.com/argouml-tigris-org/argouml</w:t>
             </w:r>
           </w:p>
         </w:tc>
@@ -576,7 +576,7 @@
           </w:tcPr>
           <w:p>
             <w:r>
-              <w:t>05-09-2020</w:t>
+              <w:t>05-24-2020</w:t>
             </w:r>
             <w:r>
               <w:t xml:space="preserve"> by </w:t>
@@ -642,7 +642,7 @@
                 <w:b/>
                 <w:bCs/>
               </w:rPr>
-              <w:t>Output</w:t>
+              <w:t>Input</w:t>
             </w:r>
           </w:p>
         </w:tc>
@@ -706,7 +706,7 @@
                 <w:b/>
                 <w:bCs/>
               </w:rPr>
-              <w:t>novo 36</w:t>
+              <w:t>Feature Description</w:t>
             </w:r>
           </w:p>
         </w:tc>
@@ -742,7 +742,7 @@
           </w:tcPr>
           <w:p>
             <w:r>
-              <w:t>Design</w:t>
+              <w:t>Domain</w:t>
             </w:r>
           </w:p>
         </w:tc>
@@ -781,7 +781,7 @@
           </w:tcPr>
           <w:p>
             <w:r>
-              <w:t>Sempre</w:t>
+              <w:t>Description of features of the argoUML system.</w:t>
             </w:r>
           </w:p>
         </w:tc>
@@ -820,7 +820,7 @@
           </w:tcPr>
           <w:p>
             <w:r>
-              <w:t>.pdf</w:t>
+              <w:t>.doc</w:t>
             </w:r>
           </w:p>
         </w:tc>
@@ -867,7 +867,7 @@
           </w:tcPr>
           <w:p>
             <w:r>
-              <w:t>https://github.com/HestiaProject/PAxSPL/wiki/Artifacts-Description</w:t>
+              <w:t>https://github.com/argouml-tigris-org/argouml</w:t>
             </w:r>
           </w:p>
         </w:tc>
@@ -903,7 +903,7 @@
           </w:tcPr>
           <w:p>
             <w:r>
-              <w:t>05-14-2020</w:t>
+              <w:t>05-24-2020</w:t>
             </w:r>
             <w:r>
               <w:t xml:space="preserve"> by </w:t>
@@ -1033,7 +1033,7 @@
                 <w:b/>
                 <w:bCs/>
               </w:rPr>
-              <w:t>33</w:t>
+              <w:t>Common and variable partitions</w:t>
             </w:r>
           </w:p>
         </w:tc>
@@ -1069,7 +1069,7 @@
           </w:tcPr>
           <w:p>
             <w:r>
-              <w:t>Domain</w:t>
+              <w:t>Development</w:t>
             </w:r>
           </w:p>
         </w:tc>
@@ -1108,7 +1108,7 @@
           </w:tcPr>
           <w:p>
             <w:r>
-              <w:t>3</w:t>
+              <w:t>Classes that implement common and optional features</w:t>
             </w:r>
           </w:p>
         </w:tc>
@@ -1147,7 +1147,7 @@
           </w:tcPr>
           <w:p>
             <w:r>
-              <w:t>3</w:t>
+              <w:t>.lsi</w:t>
             </w:r>
           </w:p>
         </w:tc>
@@ -1194,7 +1194,7 @@
           </w:tcPr>
           <w:p>
             <w:r>
-              <w:t>3</w:t>
+              <w:t>https://github.com/argouml-tigris-org/argouml</w:t>
             </w:r>
           </w:p>
         </w:tc>
@@ -1230,7 +1230,7 @@
           </w:tcPr>
           <w:p>
             <w:r>
-              <w:t>05-14-2020</w:t>
+              <w:t>05-27-2020</w:t>
             </w:r>
             <w:r>
               <w:t xml:space="preserve"> by </w:t>
@@ -1352,7 +1352,7 @@
                 <w:b/>
                 <w:bCs/>
               </w:rPr>
-              <w:t>Apply LSI into source code</w:t>
+              <w:t>Fragment variable partitions with FCA</w:t>
             </w:r>
           </w:p>
         </w:tc>
@@ -1391,7 +1391,7 @@
           </w:tcPr>
           <w:p>
             <w:r>
-              <w:t>d</w:t>
+              <w:t>Fragment variable partitions into minimal disjoint sets using FCA</w:t>
             </w:r>
           </w:p>
         </w:tc>
@@ -1430,7 +1430,7 @@
           </w:tcPr>
           <w:p>
             <w:r>
-              <w:t>Latent Semantic Indexing</w:t>
+              <w:t>Formal Concept Analysis</w:t>
             </w:r>
           </w:p>
         </w:tc>
@@ -1554,7 +1554,7 @@
                 <w:b/>
                 <w:bCs/>
               </w:rPr>
-              <w:t>Source Code</w:t>
+              <w:t>Objected-oriented Source Code</w:t>
             </w:r>
           </w:p>
         </w:tc>
@@ -1629,7 +1629,7 @@
           </w:tcPr>
           <w:p>
             <w:r>
-              <w:t>fa\</w:t>
+              <w:t>Souce code of the argoUML</w:t>
             </w:r>
           </w:p>
         </w:tc>
@@ -1668,7 +1668,7 @@
           </w:tcPr>
           <w:p>
             <w:r>
-              <w:t>fa</w:t>
+              <w:t>.java</w:t>
             </w:r>
           </w:p>
         </w:tc>
@@ -1715,7 +1715,7 @@
           </w:tcPr>
           <w:p>
             <w:r>
-              <w:t>fa</w:t>
+              <w:t>https://github.com/argouml-tigris-org/argouml</w:t>
             </w:r>
           </w:p>
         </w:tc>
@@ -1751,7 +1751,7 @@
           </w:tcPr>
           <w:p>
             <w:r>
-              <w:t>04-17-2020</w:t>
+              <w:t>05-24-2020</w:t>
             </w:r>
             <w:r>
               <w:t xml:space="preserve"> by </w:t>
@@ -1881,7 +1881,7 @@
                 <w:b/>
                 <w:bCs/>
               </w:rPr>
-              <w:t>Source Code</w:t>
+              <w:t>Feature Description</w:t>
             </w:r>
           </w:p>
         </w:tc>
@@ -1917,7 +1917,7 @@
           </w:tcPr>
           <w:p>
             <w:r>
-              <w:t>Development</w:t>
+              <w:t>Domain</w:t>
             </w:r>
           </w:p>
         </w:tc>
@@ -1956,7 +1956,7 @@
           </w:tcPr>
           <w:p>
             <w:r>
-              <w:t>fa\</w:t>
+              <w:t>Description of features of the argoUML system.</w:t>
             </w:r>
           </w:p>
         </w:tc>
@@ -1995,7 +1995,7 @@
           </w:tcPr>
           <w:p>
             <w:r>
-              <w:t>fa</w:t>
+              <w:t>.doc</w:t>
             </w:r>
           </w:p>
         </w:tc>
@@ -2042,7 +2042,7 @@
           </w:tcPr>
           <w:p>
             <w:r>
-              <w:t>fa</w:t>
+              <w:t>https://github.com/argouml-tigris-org/argouml</w:t>
             </w:r>
           </w:p>
         </w:tc>
@@ -2078,7 +2078,7 @@
           </w:tcPr>
           <w:p>
             <w:r>
-              <w:t>04-17-2020</w:t>
+              <w:t>05-24-2020</w:t>
             </w:r>
             <w:r>
               <w:t xml:space="preserve"> by </w:t>
@@ -2208,7 +2208,7 @@
                 <w:b/>
                 <w:bCs/>
               </w:rPr>
-              <w:t>Novo Artifact 323</w:t>
+              <w:t>Common and variable partitions</w:t>
             </w:r>
           </w:p>
         </w:tc>
@@ -2244,7 +2244,7 @@
           </w:tcPr>
           <w:p>
             <w:r>
-              <w:t>Domain</w:t>
+              <w:t>Development</w:t>
             </w:r>
           </w:p>
         </w:tc>
@@ -2283,7 +2283,7 @@
           </w:tcPr>
           <w:p>
             <w:r>
-              <w:t>testando</w:t>
+              <w:t>Classes that implement common and optional features</w:t>
             </w:r>
           </w:p>
         </w:tc>
@@ -2322,7 +2322,7 @@
           </w:tcPr>
           <w:p>
             <w:r>
-              <w:t>.doc</w:t>
+              <w:t>.lsi</w:t>
             </w:r>
           </w:p>
         </w:tc>
@@ -2369,7 +2369,7 @@
           </w:tcPr>
           <w:p>
             <w:r>
-              <w:t>https://github.com/HestiaProject/PAxSPL/wiki/Artifacts-Description</w:t>
+              <w:t>https://github.com/argouml-tigris-org/argouml</w:t>
             </w:r>
           </w:p>
         </w:tc>
@@ -2405,7 +2405,7 @@
           </w:tcPr>
           <w:p>
             <w:r>
-              <w:t>05-09-2020</w:t>
+              <w:t>05-27-2020</w:t>
             </w:r>
             <w:r>
               <w:t xml:space="preserve"> by </w:t>
@@ -2471,7 +2471,7 @@
                 <w:b/>
                 <w:bCs/>
               </w:rPr>
-              <w:t>Input</w:t>
+              <w:t>Output</w:t>
             </w:r>
           </w:p>
         </w:tc>
@@ -2535,7 +2535,7 @@
                 <w:b/>
                 <w:bCs/>
               </w:rPr>
-              <w:t>Use case specification 2</w:t>
+              <w:t>Minimal disjoint sets</w:t>
             </w:r>
           </w:p>
         </w:tc>
@@ -2571,7 +2571,7 @@
           </w:tcPr>
           <w:p>
             <w:r>
-              <w:t>Requirements</w:t>
+              <w:t>Development</w:t>
             </w:r>
           </w:p>
         </w:tc>
@@ -2610,7 +2610,7 @@
           </w:tcPr>
           <w:p>
             <w:r>
-              <w:t>fa</w:t>
+              <w:t>Variable partitions are fragmented into minimal disjoint sets using FCA.</w:t>
             </w:r>
           </w:p>
         </w:tc>
@@ -2649,7 +2649,7 @@
           </w:tcPr>
           <w:p>
             <w:r>
-              <w:t>doc</w:t>
+              <w:t>.fca</w:t>
             </w:r>
           </w:p>
         </w:tc>
@@ -2696,7 +2696,7 @@
           </w:tcPr>
           <w:p>
             <w:r>
-              <w:t>https://github.com/HestiaProject/PAxSPL/wiki/Artifacts-Description#artifacts-type-specification</w:t>
+              <w:t>https://github.com/argouml-tigris-org/argouml</w:t>
             </w:r>
           </w:p>
         </w:tc>
@@ -2732,7 +2732,7 @@
           </w:tcPr>
           <w:p>
             <w:r>
-              <w:t>02-29-2020</w:t>
+              <w:t>05-27-2020</w:t>
             </w:r>
             <w:r>
               <w:t xml:space="preserve"> by </w:t>
@@ -2747,16 +2747,210 @@
         <w:tc>
           <w:tcPr>
             <w:tcW w:w="834" w:type="dxa"/>
-            <w:vMerge/>
-          </w:tcPr>
-          <w:p/>
-        </w:tc>
-        <w:tc>
-          <w:tcPr>
-            <w:tcW w:w="1491" w:type="dxa"/>
             <w:vMerge w:val="restart"/>
           </w:tcPr>
           <w:p>
+            <w:r>
+              <w:t>3</w:t>
+            </w:r>
+          </w:p>
+        </w:tc>
+        <w:tc>
+          <w:tcPr>
+            <w:tcW w:w="1491" w:type="dxa"/>
+            <w:vMerge w:val="restart"/>
+          </w:tcPr>
+          <w:p/>
+        </w:tc>
+        <w:tc>
+          <w:tcPr>
+            <w:tcW w:w="1401" w:type="dxa"/>
+          </w:tcPr>
+          <w:p>
+            <w:pPr>
+              <w:rPr>
+                <w:b/>
+                <w:bCs/>
+              </w:rPr>
+            </w:pPr>
+            <w:r>
+              <w:rPr>
+                <w:b/>
+                <w:bCs/>
+              </w:rPr>
+              <w:t>Phase:</w:t>
+            </w:r>
+          </w:p>
+        </w:tc>
+        <w:tc>
+          <w:tcPr>
+            <w:tcW w:w="4614" w:type="dxa"/>
+          </w:tcPr>
+          <w:p>
+            <w:pPr>
+              <w:rPr>
+                <w:b/>
+                <w:bCs/>
+              </w:rPr>
+            </w:pPr>
+            <w:r>
+              <w:rPr>
+                <w:b/>
+                <w:bCs/>
+              </w:rPr>
+              <w:t>Group</w:t>
+            </w:r>
+          </w:p>
+        </w:tc>
+      </w:tr>
+      <w:tr>
+        <w:tc>
+          <w:tcPr>
+            <w:tcW w:w="834" w:type="dxa"/>
+            <w:vMerge/>
+          </w:tcPr>
+          <w:p/>
+        </w:tc>
+        <w:tc>
+          <w:tcPr>
+            <w:tcW w:w="1491" w:type="dxa"/>
+            <w:vMerge/>
+          </w:tcPr>
+          <w:p/>
+        </w:tc>
+        <w:tc>
+          <w:tcPr>
+            <w:tcW w:w="1401" w:type="dxa"/>
+          </w:tcPr>
+          <w:p>
+            <w:pPr>
+              <w:rPr>
+                <w:b/>
+                <w:bCs/>
+              </w:rPr>
+            </w:pPr>
+            <w:r>
+              <w:rPr>
+                <w:b/>
+                <w:bCs/>
+              </w:rPr>
+              <w:t>Activity:</w:t>
+            </w:r>
+          </w:p>
+        </w:tc>
+        <w:tc>
+          <w:tcPr>
+            <w:tcW w:w="4614" w:type="dxa"/>
+          </w:tcPr>
+          <w:p>
+            <w:pPr>
+              <w:rPr>
+                <w:b/>
+                <w:bCs/>
+              </w:rPr>
+            </w:pPr>
+            <w:r>
+              <w:rPr>
+                <w:b/>
+                <w:bCs/>
+              </w:rPr>
+              <w:t>Derive code-topics from common class partitions;</w:t>
+            </w:r>
+          </w:p>
+        </w:tc>
+      </w:tr>
+      <w:tr>
+        <w:tc>
+          <w:tcPr>
+            <w:tcW w:w="834" w:type="dxa"/>
+            <w:vMerge/>
+          </w:tcPr>
+          <w:p/>
+        </w:tc>
+        <w:tc>
+          <w:tcPr>
+            <w:tcW w:w="1491" w:type="dxa"/>
+            <w:vMerge/>
+          </w:tcPr>
+          <w:p/>
+        </w:tc>
+        <w:tc>
+          <w:tcPr>
+            <w:tcW w:w="1401" w:type="dxa"/>
+          </w:tcPr>
+          <w:p>
+            <w:r>
+              <w:t>Description</w:t>
+            </w:r>
+            <w:r>
+              <w:t>:</w:t>
+            </w:r>
+          </w:p>
+        </w:tc>
+        <w:tc>
+          <w:tcPr>
+            <w:tcW w:w="4614" w:type="dxa"/>
+          </w:tcPr>
+          <w:p>
+            <w:r>
+              <w:t>Code-topics are derived based on their common class partitions;</w:t>
+            </w:r>
+          </w:p>
+        </w:tc>
+      </w:tr>
+      <w:tr>
+        <w:tc>
+          <w:tcPr>
+            <w:tcW w:w="834" w:type="dxa"/>
+            <w:vMerge/>
+          </w:tcPr>
+          <w:p/>
+        </w:tc>
+        <w:tc>
+          <w:tcPr>
+            <w:tcW w:w="1491" w:type="dxa"/>
+            <w:vMerge/>
+          </w:tcPr>
+          <w:p/>
+        </w:tc>
+        <w:tc>
+          <w:tcPr>
+            <w:tcW w:w="1401" w:type="dxa"/>
+          </w:tcPr>
+          <w:p>
+            <w:r>
+              <w:t>Retrieval Technique</w:t>
+            </w:r>
+            <w:r>
+              <w:t>:</w:t>
+            </w:r>
+          </w:p>
+        </w:tc>
+        <w:tc>
+          <w:tcPr>
+            <w:tcW w:w="4614" w:type="dxa"/>
+          </w:tcPr>
+          <w:p>
+            <w:r>
+              <w:t>Clustering</w:t>
+            </w:r>
+          </w:p>
+        </w:tc>
+      </w:tr>
+      <w:tr>
+        <w:tc>
+          <w:tcPr>
+            <w:tcW w:w="834" w:type="dxa"/>
+            <w:vMerge/>
+          </w:tcPr>
+          <w:p/>
+        </w:tc>
+        <w:tc>
+          <w:tcPr>
+            <w:tcW w:w="1491" w:type="dxa"/>
+            <w:vMerge w:val="restart"/>
+          </w:tcPr>
+          <w:p>
             <w:pPr>
               <w:rPr>
                 <w:b/>
@@ -2776,7 +2970,7 @@
                 <w:b/>
                 <w:bCs/>
               </w:rPr>
-              <w:t>5</w:t>
+              <w:t>1</w:t>
             </w:r>
           </w:p>
         </w:tc>
@@ -2798,6 +2992,660 @@
                 <w:b/>
                 <w:bCs/>
               </w:rPr>
+              <w:t>Input</w:t>
+            </w:r>
+          </w:p>
+        </w:tc>
+      </w:tr>
+      <w:tr>
+        <w:tc>
+          <w:tcPr>
+            <w:tcW w:w="834" w:type="dxa"/>
+            <w:vMerge/>
+          </w:tcPr>
+          <w:p/>
+        </w:tc>
+        <w:tc>
+          <w:tcPr>
+            <w:tcW w:w="1491" w:type="dxa"/>
+            <w:vMerge/>
+          </w:tcPr>
+          <w:p>
+            <w:pPr>
+              <w:rPr>
+                <w:b/>
+                <w:bCs/>
+              </w:rPr>
+            </w:pPr>
+          </w:p>
+        </w:tc>
+        <w:tc>
+          <w:tcPr>
+            <w:tcW w:w="1401" w:type="dxa"/>
+          </w:tcPr>
+          <w:p>
+            <w:pPr>
+              <w:rPr>
+                <w:b/>
+                <w:bCs/>
+              </w:rPr>
+            </w:pPr>
+            <w:r>
+              <w:rPr>
+                <w:b/>
+                <w:bCs/>
+              </w:rPr>
+              <w:t>Name:</w:t>
+            </w:r>
+          </w:p>
+        </w:tc>
+        <w:tc>
+          <w:tcPr>
+            <w:tcW w:w="4614" w:type="dxa"/>
+          </w:tcPr>
+          <w:p>
+            <w:pPr>
+              <w:ind w:left="720" w:hanging="720"/>
+              <w:rPr>
+                <w:b/>
+                <w:bCs/>
+              </w:rPr>
+            </w:pPr>
+            <w:r>
+              <w:rPr>
+                <w:b/>
+                <w:bCs/>
+              </w:rPr>
+              <w:t>Common and variable partitions</w:t>
+            </w:r>
+          </w:p>
+        </w:tc>
+      </w:tr>
+      <w:tr>
+        <w:tc>
+          <w:tcPr>
+            <w:tcW w:w="834" w:type="dxa"/>
+            <w:vMerge/>
+          </w:tcPr>
+          <w:p/>
+        </w:tc>
+        <w:tc>
+          <w:tcPr>
+            <w:tcW w:w="1491" w:type="dxa"/>
+            <w:vMerge/>
+          </w:tcPr>
+          <w:p/>
+        </w:tc>
+        <w:tc>
+          <w:tcPr>
+            <w:tcW w:w="1401" w:type="dxa"/>
+          </w:tcPr>
+          <w:p>
+            <w:r>
+              <w:t xml:space="preserve">Type </w:t>
+            </w:r>
+          </w:p>
+        </w:tc>
+        <w:tc>
+          <w:tcPr>
+            <w:tcW w:w="4614" w:type="dxa"/>
+          </w:tcPr>
+          <w:p>
+            <w:r>
+              <w:t>Development</w:t>
+            </w:r>
+          </w:p>
+        </w:tc>
+      </w:tr>
+      <w:tr>
+        <w:tc>
+          <w:tcPr>
+            <w:tcW w:w="834" w:type="dxa"/>
+            <w:vMerge/>
+          </w:tcPr>
+          <w:p/>
+        </w:tc>
+        <w:tc>
+          <w:tcPr>
+            <w:tcW w:w="1491" w:type="dxa"/>
+            <w:vMerge/>
+          </w:tcPr>
+          <w:p/>
+        </w:tc>
+        <w:tc>
+          <w:tcPr>
+            <w:tcW w:w="1401" w:type="dxa"/>
+          </w:tcPr>
+          <w:p>
+            <w:r>
+              <w:t>Description</w:t>
+            </w:r>
+            <w:r>
+              <w:t>:</w:t>
+            </w:r>
+          </w:p>
+        </w:tc>
+        <w:tc>
+          <w:tcPr>
+            <w:tcW w:w="4614" w:type="dxa"/>
+          </w:tcPr>
+          <w:p>
+            <w:r>
+              <w:t>Classes that implement common and optional features</w:t>
+            </w:r>
+          </w:p>
+        </w:tc>
+      </w:tr>
+      <w:tr>
+        <w:tc>
+          <w:tcPr>
+            <w:tcW w:w="834" w:type="dxa"/>
+            <w:vMerge/>
+          </w:tcPr>
+          <w:p/>
+        </w:tc>
+        <w:tc>
+          <w:tcPr>
+            <w:tcW w:w="1491" w:type="dxa"/>
+            <w:vMerge/>
+          </w:tcPr>
+          <w:p/>
+        </w:tc>
+        <w:tc>
+          <w:tcPr>
+            <w:tcW w:w="1401" w:type="dxa"/>
+          </w:tcPr>
+          <w:p>
+            <w:r>
+              <w:t>Extension</w:t>
+            </w:r>
+            <w:r>
+              <w:t>:</w:t>
+            </w:r>
+          </w:p>
+        </w:tc>
+        <w:tc>
+          <w:tcPr>
+            <w:tcW w:w="4614" w:type="dxa"/>
+          </w:tcPr>
+          <w:p>
+            <w:r>
+              <w:t>.lsi</w:t>
+            </w:r>
+          </w:p>
+        </w:tc>
+      </w:tr>
+      <w:tr>
+        <w:tc>
+          <w:tcPr>
+            <w:tcW w:w="834" w:type="dxa"/>
+            <w:vMerge/>
+          </w:tcPr>
+          <w:p/>
+        </w:tc>
+        <w:tc>
+          <w:tcPr>
+            <w:tcW w:w="1491" w:type="dxa"/>
+            <w:vMerge/>
+          </w:tcPr>
+          <w:p/>
+        </w:tc>
+        <w:tc>
+          <w:tcPr>
+            <w:tcW w:w="1401" w:type="dxa"/>
+          </w:tcPr>
+          <w:p>
+            <w:r>
+              <w:t>Link (</w:t>
+            </w:r>
+            <w:proofErr w:type="spellStart"/>
+            <w:r>
+              <w:t>url</w:t>
+            </w:r>
+            <w:proofErr w:type="spellEnd"/>
+            <w:r>
+              <w:t>):</w:t>
+            </w:r>
+            <w:r>
+              <w:t xml:space="preserve"> </w:t>
+            </w:r>
+          </w:p>
+        </w:tc>
+        <w:tc>
+          <w:tcPr>
+            <w:tcW w:w="4614" w:type="dxa"/>
+          </w:tcPr>
+          <w:p>
+            <w:r>
+              <w:t>https://github.com/argouml-tigris-org/argouml</w:t>
+            </w:r>
+          </w:p>
+        </w:tc>
+      </w:tr>
+      <w:tr>
+        <w:tc>
+          <w:tcPr>
+            <w:tcW w:w="834" w:type="dxa"/>
+            <w:vMerge/>
+          </w:tcPr>
+          <w:p/>
+        </w:tc>
+        <w:tc>
+          <w:tcPr>
+            <w:tcW w:w="1491" w:type="dxa"/>
+            <w:vMerge/>
+          </w:tcPr>
+          <w:p/>
+        </w:tc>
+        <w:tc>
+          <w:tcPr>
+            <w:tcW w:w="1401" w:type="dxa"/>
+          </w:tcPr>
+          <w:p>
+            <w:r>
+              <w:t>Last Update:</w:t>
+            </w:r>
+          </w:p>
+        </w:tc>
+        <w:tc>
+          <w:tcPr>
+            <w:tcW w:w="4614" w:type="dxa"/>
+          </w:tcPr>
+          <w:p>
+            <w:r>
+              <w:t>05-27-2020</w:t>
+            </w:r>
+            <w:r>
+              <w:t xml:space="preserve"> by </w:t>
+            </w:r>
+            <w:r>
+              <w:t>Luciano</w:t>
+            </w:r>
+          </w:p>
+        </w:tc>
+      </w:tr>
+      <w:tr>
+        <w:tc>
+          <w:tcPr>
+            <w:tcW w:w="834" w:type="dxa"/>
+            <w:vMerge/>
+          </w:tcPr>
+          <w:p/>
+        </w:tc>
+        <w:tc>
+          <w:tcPr>
+            <w:tcW w:w="1491" w:type="dxa"/>
+            <w:vMerge w:val="restart"/>
+          </w:tcPr>
+          <w:p>
+            <w:pPr>
+              <w:rPr>
+                <w:b/>
+                <w:bCs/>
+              </w:rPr>
+            </w:pPr>
+            <w:proofErr w:type="gramStart"/>
+            <w:r>
+              <w:rPr>
+                <w:b/>
+                <w:bCs/>
+              </w:rPr>
+              <w:t>Artifact:</w:t>
+            </w:r>
+            <w:r>
+              <w:rPr>
+                <w:b/>
+                <w:bCs/>
+              </w:rPr>
+              <w:t>2</w:t>
+            </w:r>
+          </w:p>
+        </w:tc>
+        <w:tc>
+          <w:tcPr>
+            <w:tcW w:w="6015" w:type="dxa"/>
+            <w:gridSpan w:val="2"/>
+          </w:tcPr>
+          <w:p>
+            <w:pPr>
+              <w:ind w:left="720" w:hanging="720"/>
+              <w:rPr>
+                <w:b/>
+                <w:bCs/>
+              </w:rPr>
+            </w:pPr>
+            <w:r>
+              <w:rPr>
+                <w:b/>
+                <w:bCs/>
+              </w:rPr>
+              <w:t>Input</w:t>
+            </w:r>
+          </w:p>
+        </w:tc>
+      </w:tr>
+      <w:tr>
+        <w:tc>
+          <w:tcPr>
+            <w:tcW w:w="834" w:type="dxa"/>
+            <w:vMerge/>
+          </w:tcPr>
+          <w:p/>
+        </w:tc>
+        <w:tc>
+          <w:tcPr>
+            <w:tcW w:w="1491" w:type="dxa"/>
+            <w:vMerge/>
+          </w:tcPr>
+          <w:p>
+            <w:pPr>
+              <w:rPr>
+                <w:b/>
+                <w:bCs/>
+              </w:rPr>
+            </w:pPr>
+          </w:p>
+        </w:tc>
+        <w:tc>
+          <w:tcPr>
+            <w:tcW w:w="1401" w:type="dxa"/>
+          </w:tcPr>
+          <w:p>
+            <w:pPr>
+              <w:rPr>
+                <w:b/>
+                <w:bCs/>
+              </w:rPr>
+            </w:pPr>
+            <w:r>
+              <w:rPr>
+                <w:b/>
+                <w:bCs/>
+              </w:rPr>
+              <w:t>Name:</w:t>
+            </w:r>
+          </w:p>
+        </w:tc>
+        <w:tc>
+          <w:tcPr>
+            <w:tcW w:w="4614" w:type="dxa"/>
+          </w:tcPr>
+          <w:p>
+            <w:pPr>
+              <w:ind w:left="720" w:hanging="720"/>
+              <w:rPr>
+                <w:b/>
+                <w:bCs/>
+              </w:rPr>
+            </w:pPr>
+            <w:r>
+              <w:rPr>
+                <w:b/>
+                <w:bCs/>
+              </w:rPr>
+              <w:t>Minimal disjoint sets</w:t>
+            </w:r>
+          </w:p>
+        </w:tc>
+      </w:tr>
+      <w:tr>
+        <w:tc>
+          <w:tcPr>
+            <w:tcW w:w="834" w:type="dxa"/>
+            <w:vMerge/>
+          </w:tcPr>
+          <w:p/>
+        </w:tc>
+        <w:tc>
+          <w:tcPr>
+            <w:tcW w:w="1491" w:type="dxa"/>
+            <w:vMerge/>
+          </w:tcPr>
+          <w:p/>
+        </w:tc>
+        <w:tc>
+          <w:tcPr>
+            <w:tcW w:w="1401" w:type="dxa"/>
+          </w:tcPr>
+          <w:p>
+            <w:r>
+              <w:t xml:space="preserve">Type </w:t>
+            </w:r>
+          </w:p>
+        </w:tc>
+        <w:tc>
+          <w:tcPr>
+            <w:tcW w:w="4614" w:type="dxa"/>
+          </w:tcPr>
+          <w:p>
+            <w:r>
+              <w:t>Development</w:t>
+            </w:r>
+          </w:p>
+        </w:tc>
+      </w:tr>
+      <w:tr>
+        <w:tc>
+          <w:tcPr>
+            <w:tcW w:w="834" w:type="dxa"/>
+            <w:vMerge/>
+          </w:tcPr>
+          <w:p/>
+        </w:tc>
+        <w:tc>
+          <w:tcPr>
+            <w:tcW w:w="1491" w:type="dxa"/>
+            <w:vMerge/>
+          </w:tcPr>
+          <w:p/>
+        </w:tc>
+        <w:tc>
+          <w:tcPr>
+            <w:tcW w:w="1401" w:type="dxa"/>
+          </w:tcPr>
+          <w:p>
+            <w:r>
+              <w:t>Description</w:t>
+            </w:r>
+            <w:r>
+              <w:t>:</w:t>
+            </w:r>
+          </w:p>
+        </w:tc>
+        <w:tc>
+          <w:tcPr>
+            <w:tcW w:w="4614" w:type="dxa"/>
+          </w:tcPr>
+          <w:p>
+            <w:r>
+              <w:t>Variable partitions are fragmented into minimal disjoint sets using FCA.</w:t>
+            </w:r>
+          </w:p>
+        </w:tc>
+      </w:tr>
+      <w:tr>
+        <w:tc>
+          <w:tcPr>
+            <w:tcW w:w="834" w:type="dxa"/>
+            <w:vMerge/>
+          </w:tcPr>
+          <w:p/>
+        </w:tc>
+        <w:tc>
+          <w:tcPr>
+            <w:tcW w:w="1491" w:type="dxa"/>
+            <w:vMerge/>
+          </w:tcPr>
+          <w:p/>
+        </w:tc>
+        <w:tc>
+          <w:tcPr>
+            <w:tcW w:w="1401" w:type="dxa"/>
+          </w:tcPr>
+          <w:p>
+            <w:r>
+              <w:t>Extension</w:t>
+            </w:r>
+            <w:r>
+              <w:t>:</w:t>
+            </w:r>
+          </w:p>
+        </w:tc>
+        <w:tc>
+          <w:tcPr>
+            <w:tcW w:w="4614" w:type="dxa"/>
+          </w:tcPr>
+          <w:p>
+            <w:r>
+              <w:t>.fca</w:t>
+            </w:r>
+          </w:p>
+        </w:tc>
+      </w:tr>
+      <w:tr>
+        <w:tc>
+          <w:tcPr>
+            <w:tcW w:w="834" w:type="dxa"/>
+            <w:vMerge/>
+          </w:tcPr>
+          <w:p/>
+        </w:tc>
+        <w:tc>
+          <w:tcPr>
+            <w:tcW w:w="1491" w:type="dxa"/>
+            <w:vMerge/>
+          </w:tcPr>
+          <w:p/>
+        </w:tc>
+        <w:tc>
+          <w:tcPr>
+            <w:tcW w:w="1401" w:type="dxa"/>
+          </w:tcPr>
+          <w:p>
+            <w:r>
+              <w:t>Link (</w:t>
+            </w:r>
+            <w:proofErr w:type="spellStart"/>
+            <w:r>
+              <w:t>url</w:t>
+            </w:r>
+            <w:proofErr w:type="spellEnd"/>
+            <w:r>
+              <w:t>):</w:t>
+            </w:r>
+            <w:r>
+              <w:t xml:space="preserve"> </w:t>
+            </w:r>
+          </w:p>
+        </w:tc>
+        <w:tc>
+          <w:tcPr>
+            <w:tcW w:w="4614" w:type="dxa"/>
+          </w:tcPr>
+          <w:p>
+            <w:r>
+              <w:t>https://github.com/argouml-tigris-org/argouml</w:t>
+            </w:r>
+          </w:p>
+        </w:tc>
+      </w:tr>
+      <w:tr>
+        <w:tc>
+          <w:tcPr>
+            <w:tcW w:w="834" w:type="dxa"/>
+            <w:vMerge/>
+          </w:tcPr>
+          <w:p/>
+        </w:tc>
+        <w:tc>
+          <w:tcPr>
+            <w:tcW w:w="1491" w:type="dxa"/>
+            <w:vMerge/>
+          </w:tcPr>
+          <w:p/>
+        </w:tc>
+        <w:tc>
+          <w:tcPr>
+            <w:tcW w:w="1401" w:type="dxa"/>
+          </w:tcPr>
+          <w:p>
+            <w:r>
+              <w:t>Last Update:</w:t>
+            </w:r>
+          </w:p>
+        </w:tc>
+        <w:tc>
+          <w:tcPr>
+            <w:tcW w:w="4614" w:type="dxa"/>
+          </w:tcPr>
+          <w:p>
+            <w:r>
+              <w:t>05-27-2020</w:t>
+            </w:r>
+            <w:r>
+              <w:t xml:space="preserve"> by </w:t>
+            </w:r>
+            <w:r>
+              <w:t>Luciano</w:t>
+            </w:r>
+          </w:p>
+        </w:tc>
+      </w:tr>
+      <w:tr>
+        <w:tc>
+          <w:tcPr>
+            <w:tcW w:w="834" w:type="dxa"/>
+            <w:vMerge/>
+          </w:tcPr>
+          <w:p/>
+        </w:tc>
+        <w:tc>
+          <w:tcPr>
+            <w:tcW w:w="1491" w:type="dxa"/>
+            <w:vMerge w:val="restart"/>
+          </w:tcPr>
+          <w:p>
+            <w:pPr>
+              <w:rPr>
+                <w:b/>
+                <w:bCs/>
+              </w:rPr>
+            </w:pPr>
+            <w:proofErr w:type="gramStart"/>
+            <w:r>
+              <w:rPr>
+                <w:b/>
+                <w:bCs/>
+              </w:rPr>
+              <w:t>Artifact:</w:t>
+            </w:r>
+            <w:r>
+              <w:rPr>
+                <w:b/>
+                <w:bCs/>
+              </w:rPr>
+              <w:t>3</w:t>
+            </w:r>
+          </w:p>
+        </w:tc>
+        <w:tc>
+          <w:tcPr>
+            <w:tcW w:w="6015" w:type="dxa"/>
+            <w:gridSpan w:val="2"/>
+          </w:tcPr>
+          <w:p>
+            <w:pPr>
+              <w:ind w:left="720" w:hanging="720"/>
+              <w:rPr>
+                <w:b/>
+                <w:bCs/>
+              </w:rPr>
+            </w:pPr>
+            <w:r>
+              <w:rPr>
+                <w:b/>
+                <w:bCs/>
+              </w:rPr>
               <w:t>Output</w:t>
             </w:r>
           </w:p>
@@ -2862,7 +3710,7 @@
                 <w:b/>
                 <w:bCs/>
               </w:rPr>
-              <w:t>newwww</w:t>
+              <w:t>Code-topics</w:t>
             </w:r>
           </w:p>
         </w:tc>
@@ -2898,7 +3746,7 @@
           </w:tcPr>
           <w:p>
             <w:r>
-              <w:t>Domain</w:t>
+              <w:t>Development</w:t>
             </w:r>
           </w:p>
         </w:tc>
@@ -2937,7 +3785,7 @@
           </w:tcPr>
           <w:p>
             <w:r>
-              <w:t>fa</w:t>
+              <w:t>Code-topics derived from common class partition and each minimal disjoint set of classes</w:t>
             </w:r>
           </w:p>
         </w:tc>
@@ -2976,7 +3824,7 @@
           </w:tcPr>
           <w:p>
             <w:r>
-              <w:t>fa</w:t>
+              <w:t>.topic</w:t>
             </w:r>
           </w:p>
         </w:tc>
@@ -3023,7 +3871,7 @@
           </w:tcPr>
           <w:p>
             <w:r>
-              <w:t>af</w:t>
+              <w:t>https://github.com/argouml-tigris-org/argouml</w:t>
             </w:r>
           </w:p>
         </w:tc>
@@ -3059,7 +3907,7 @@
           </w:tcPr>
           <w:p>
             <w:r>
-              <w:t>05-12-2020</w:t>
+              <w:t>05-27-2020</w:t>
             </w:r>
             <w:r>
               <w:t xml:space="preserve"> by </w:t>
@@ -3078,110 +3926,1850 @@
           </w:tcPr>
           <w:p>
             <w:r>
+              <w:t>4</w:t>
+            </w:r>
+          </w:p>
+        </w:tc>
+        <w:tc>
+          <w:tcPr>
+            <w:tcW w:w="1491" w:type="dxa"/>
+            <w:vMerge w:val="restart"/>
+          </w:tcPr>
+          <w:p/>
+        </w:tc>
+        <w:tc>
+          <w:tcPr>
+            <w:tcW w:w="1401" w:type="dxa"/>
+          </w:tcPr>
+          <w:p>
+            <w:pPr>
+              <w:rPr>
+                <w:b/>
+                <w:bCs/>
+              </w:rPr>
+            </w:pPr>
+            <w:r>
+              <w:rPr>
+                <w:b/>
+                <w:bCs/>
+              </w:rPr>
+              <w:t>Phase:</w:t>
+            </w:r>
+          </w:p>
+        </w:tc>
+        <w:tc>
+          <w:tcPr>
+            <w:tcW w:w="4614" w:type="dxa"/>
+          </w:tcPr>
+          <w:p>
+            <w:pPr>
+              <w:rPr>
+                <w:b/>
+                <w:bCs/>
+              </w:rPr>
+            </w:pPr>
+            <w:r>
+              <w:rPr>
+                <w:b/>
+                <w:bCs/>
+              </w:rPr>
+              <w:t>Create Feature Model</w:t>
+            </w:r>
+          </w:p>
+        </w:tc>
+      </w:tr>
+      <w:tr>
+        <w:tc>
+          <w:tcPr>
+            <w:tcW w:w="834" w:type="dxa"/>
+            <w:vMerge/>
+          </w:tcPr>
+          <w:p/>
+        </w:tc>
+        <w:tc>
+          <w:tcPr>
+            <w:tcW w:w="1491" w:type="dxa"/>
+            <w:vMerge/>
+          </w:tcPr>
+          <w:p/>
+        </w:tc>
+        <w:tc>
+          <w:tcPr>
+            <w:tcW w:w="1401" w:type="dxa"/>
+          </w:tcPr>
+          <w:p>
+            <w:pPr>
+              <w:rPr>
+                <w:b/>
+                <w:bCs/>
+              </w:rPr>
+            </w:pPr>
+            <w:r>
+              <w:rPr>
+                <w:b/>
+                <w:bCs/>
+              </w:rPr>
+              <w:t>Activity:</w:t>
+            </w:r>
+          </w:p>
+        </w:tc>
+        <w:tc>
+          <w:tcPr>
+            <w:tcW w:w="4614" w:type="dxa"/>
+          </w:tcPr>
+          <w:p>
+            <w:pPr>
+              <w:rPr>
+                <w:b/>
+                <w:bCs/>
+              </w:rPr>
+            </w:pPr>
+            <w:r>
+              <w:rPr>
+                <w:b/>
+                <w:bCs/>
+              </w:rPr>
+              <w:t>Perform traceability links between features and code-topics;</w:t>
+            </w:r>
+          </w:p>
+        </w:tc>
+      </w:tr>
+      <w:tr>
+        <w:tc>
+          <w:tcPr>
+            <w:tcW w:w="834" w:type="dxa"/>
+            <w:vMerge/>
+          </w:tcPr>
+          <w:p/>
+        </w:tc>
+        <w:tc>
+          <w:tcPr>
+            <w:tcW w:w="1491" w:type="dxa"/>
+            <w:vMerge/>
+          </w:tcPr>
+          <w:p/>
+        </w:tc>
+        <w:tc>
+          <w:tcPr>
+            <w:tcW w:w="1401" w:type="dxa"/>
+          </w:tcPr>
+          <w:p>
+            <w:r>
+              <w:t>Description</w:t>
+            </w:r>
+            <w:r>
+              <w:t>:</w:t>
+            </w:r>
+          </w:p>
+        </w:tc>
+        <w:tc>
+          <w:tcPr>
+            <w:tcW w:w="4614" w:type="dxa"/>
+          </w:tcPr>
+          <w:p>
+            <w:r>
+              <w:t>Analyzed and perform the traceability links between features and their code-topics;</w:t>
+            </w:r>
+          </w:p>
+        </w:tc>
+      </w:tr>
+      <w:tr>
+        <w:tc>
+          <w:tcPr>
+            <w:tcW w:w="834" w:type="dxa"/>
+            <w:vMerge/>
+          </w:tcPr>
+          <w:p/>
+        </w:tc>
+        <w:tc>
+          <w:tcPr>
+            <w:tcW w:w="1491" w:type="dxa"/>
+            <w:vMerge/>
+          </w:tcPr>
+          <w:p/>
+        </w:tc>
+        <w:tc>
+          <w:tcPr>
+            <w:tcW w:w="1401" w:type="dxa"/>
+          </w:tcPr>
+          <w:p>
+            <w:r>
+              <w:t>Retrieval Technique</w:t>
+            </w:r>
+            <w:r>
+              <w:t>:</w:t>
+            </w:r>
+          </w:p>
+        </w:tc>
+        <w:tc>
+          <w:tcPr>
+            <w:tcW w:w="4614" w:type="dxa"/>
+          </w:tcPr>
+          <w:p>
+            <w:r>
+              <w:t>Latent Semantic Indexing</w:t>
+            </w:r>
+          </w:p>
+        </w:tc>
+      </w:tr>
+      <w:tr>
+        <w:tc>
+          <w:tcPr>
+            <w:tcW w:w="834" w:type="dxa"/>
+            <w:vMerge/>
+          </w:tcPr>
+          <w:p/>
+        </w:tc>
+        <w:tc>
+          <w:tcPr>
+            <w:tcW w:w="1491" w:type="dxa"/>
+            <w:vMerge w:val="restart"/>
+          </w:tcPr>
+          <w:p>
+            <w:pPr>
+              <w:rPr>
+                <w:b/>
+                <w:bCs/>
+              </w:rPr>
+            </w:pPr>
+            <w:proofErr w:type="gramStart"/>
+            <w:r>
+              <w:rPr>
+                <w:b/>
+                <w:bCs/>
+              </w:rPr>
+              <w:t>Artifact:</w:t>
+            </w:r>
+            <w:r>
+              <w:rPr>
+                <w:b/>
+                <w:bCs/>
+              </w:rPr>
+              <w:t>1</w:t>
+            </w:r>
+          </w:p>
+        </w:tc>
+        <w:tc>
+          <w:tcPr>
+            <w:tcW w:w="6015" w:type="dxa"/>
+            <w:gridSpan w:val="2"/>
+          </w:tcPr>
+          <w:p>
+            <w:pPr>
+              <w:ind w:left="720" w:hanging="720"/>
+              <w:rPr>
+                <w:b/>
+                <w:bCs/>
+              </w:rPr>
+            </w:pPr>
+            <w:r>
+              <w:rPr>
+                <w:b/>
+                <w:bCs/>
+              </w:rPr>
+              <w:t>Input</w:t>
+            </w:r>
+          </w:p>
+        </w:tc>
+      </w:tr>
+      <w:tr>
+        <w:tc>
+          <w:tcPr>
+            <w:tcW w:w="834" w:type="dxa"/>
+            <w:vMerge/>
+          </w:tcPr>
+          <w:p/>
+        </w:tc>
+        <w:tc>
+          <w:tcPr>
+            <w:tcW w:w="1491" w:type="dxa"/>
+            <w:vMerge/>
+          </w:tcPr>
+          <w:p>
+            <w:pPr>
+              <w:rPr>
+                <w:b/>
+                <w:bCs/>
+              </w:rPr>
+            </w:pPr>
+          </w:p>
+        </w:tc>
+        <w:tc>
+          <w:tcPr>
+            <w:tcW w:w="1401" w:type="dxa"/>
+          </w:tcPr>
+          <w:p>
+            <w:pPr>
+              <w:rPr>
+                <w:b/>
+                <w:bCs/>
+              </w:rPr>
+            </w:pPr>
+            <w:r>
+              <w:rPr>
+                <w:b/>
+                <w:bCs/>
+              </w:rPr>
+              <w:t>Name:</w:t>
+            </w:r>
+          </w:p>
+        </w:tc>
+        <w:tc>
+          <w:tcPr>
+            <w:tcW w:w="4614" w:type="dxa"/>
+          </w:tcPr>
+          <w:p>
+            <w:pPr>
+              <w:ind w:left="720" w:hanging="720"/>
+              <w:rPr>
+                <w:b/>
+                <w:bCs/>
+              </w:rPr>
+            </w:pPr>
+            <w:r>
+              <w:rPr>
+                <w:b/>
+                <w:bCs/>
+              </w:rPr>
+              <w:t>Code-topics</w:t>
+            </w:r>
+          </w:p>
+        </w:tc>
+      </w:tr>
+      <w:tr>
+        <w:tc>
+          <w:tcPr>
+            <w:tcW w:w="834" w:type="dxa"/>
+            <w:vMerge/>
+          </w:tcPr>
+          <w:p/>
+        </w:tc>
+        <w:tc>
+          <w:tcPr>
+            <w:tcW w:w="1491" w:type="dxa"/>
+            <w:vMerge/>
+          </w:tcPr>
+          <w:p/>
+        </w:tc>
+        <w:tc>
+          <w:tcPr>
+            <w:tcW w:w="1401" w:type="dxa"/>
+          </w:tcPr>
+          <w:p>
+            <w:r>
+              <w:t xml:space="preserve">Type </w:t>
+            </w:r>
+          </w:p>
+        </w:tc>
+        <w:tc>
+          <w:tcPr>
+            <w:tcW w:w="4614" w:type="dxa"/>
+          </w:tcPr>
+          <w:p>
+            <w:r>
+              <w:t>Development</w:t>
+            </w:r>
+          </w:p>
+        </w:tc>
+      </w:tr>
+      <w:tr>
+        <w:tc>
+          <w:tcPr>
+            <w:tcW w:w="834" w:type="dxa"/>
+            <w:vMerge/>
+          </w:tcPr>
+          <w:p/>
+        </w:tc>
+        <w:tc>
+          <w:tcPr>
+            <w:tcW w:w="1491" w:type="dxa"/>
+            <w:vMerge/>
+          </w:tcPr>
+          <w:p/>
+        </w:tc>
+        <w:tc>
+          <w:tcPr>
+            <w:tcW w:w="1401" w:type="dxa"/>
+          </w:tcPr>
+          <w:p>
+            <w:r>
+              <w:t>Description</w:t>
+            </w:r>
+            <w:r>
+              <w:t>:</w:t>
+            </w:r>
+          </w:p>
+        </w:tc>
+        <w:tc>
+          <w:tcPr>
+            <w:tcW w:w="4614" w:type="dxa"/>
+          </w:tcPr>
+          <w:p>
+            <w:r>
+              <w:t>Code-topics derived from common class partition and each minimal disjoint set of classes</w:t>
+            </w:r>
+          </w:p>
+        </w:tc>
+      </w:tr>
+      <w:tr>
+        <w:tc>
+          <w:tcPr>
+            <w:tcW w:w="834" w:type="dxa"/>
+            <w:vMerge/>
+          </w:tcPr>
+          <w:p/>
+        </w:tc>
+        <w:tc>
+          <w:tcPr>
+            <w:tcW w:w="1491" w:type="dxa"/>
+            <w:vMerge/>
+          </w:tcPr>
+          <w:p/>
+        </w:tc>
+        <w:tc>
+          <w:tcPr>
+            <w:tcW w:w="1401" w:type="dxa"/>
+          </w:tcPr>
+          <w:p>
+            <w:r>
+              <w:t>Extension</w:t>
+            </w:r>
+            <w:r>
+              <w:t>:</w:t>
+            </w:r>
+          </w:p>
+        </w:tc>
+        <w:tc>
+          <w:tcPr>
+            <w:tcW w:w="4614" w:type="dxa"/>
+          </w:tcPr>
+          <w:p>
+            <w:r>
+              <w:t>.topic</w:t>
+            </w:r>
+          </w:p>
+        </w:tc>
+      </w:tr>
+      <w:tr>
+        <w:tc>
+          <w:tcPr>
+            <w:tcW w:w="834" w:type="dxa"/>
+            <w:vMerge/>
+          </w:tcPr>
+          <w:p/>
+        </w:tc>
+        <w:tc>
+          <w:tcPr>
+            <w:tcW w:w="1491" w:type="dxa"/>
+            <w:vMerge/>
+          </w:tcPr>
+          <w:p/>
+        </w:tc>
+        <w:tc>
+          <w:tcPr>
+            <w:tcW w:w="1401" w:type="dxa"/>
+          </w:tcPr>
+          <w:p>
+            <w:r>
+              <w:t>Link (</w:t>
+            </w:r>
+            <w:proofErr w:type="spellStart"/>
+            <w:r>
+              <w:t>url</w:t>
+            </w:r>
+            <w:proofErr w:type="spellEnd"/>
+            <w:r>
+              <w:t>):</w:t>
+            </w:r>
+            <w:r>
+              <w:t xml:space="preserve"> </w:t>
+            </w:r>
+          </w:p>
+        </w:tc>
+        <w:tc>
+          <w:tcPr>
+            <w:tcW w:w="4614" w:type="dxa"/>
+          </w:tcPr>
+          <w:p>
+            <w:r>
+              <w:t>https://github.com/argouml-tigris-org/argouml</w:t>
+            </w:r>
+          </w:p>
+        </w:tc>
+      </w:tr>
+      <w:tr>
+        <w:tc>
+          <w:tcPr>
+            <w:tcW w:w="834" w:type="dxa"/>
+            <w:vMerge/>
+          </w:tcPr>
+          <w:p/>
+        </w:tc>
+        <w:tc>
+          <w:tcPr>
+            <w:tcW w:w="1491" w:type="dxa"/>
+            <w:vMerge/>
+          </w:tcPr>
+          <w:p/>
+        </w:tc>
+        <w:tc>
+          <w:tcPr>
+            <w:tcW w:w="1401" w:type="dxa"/>
+          </w:tcPr>
+          <w:p>
+            <w:r>
+              <w:t>Last Update:</w:t>
+            </w:r>
+          </w:p>
+        </w:tc>
+        <w:tc>
+          <w:tcPr>
+            <w:tcW w:w="4614" w:type="dxa"/>
+          </w:tcPr>
+          <w:p>
+            <w:r>
+              <w:t>05-27-2020</w:t>
+            </w:r>
+            <w:r>
+              <w:t xml:space="preserve"> by </w:t>
+            </w:r>
+            <w:r>
+              <w:t>Luciano</w:t>
+            </w:r>
+          </w:p>
+        </w:tc>
+      </w:tr>
+      <w:tr>
+        <w:tc>
+          <w:tcPr>
+            <w:tcW w:w="834" w:type="dxa"/>
+            <w:vMerge/>
+          </w:tcPr>
+          <w:p/>
+        </w:tc>
+        <w:tc>
+          <w:tcPr>
+            <w:tcW w:w="1491" w:type="dxa"/>
+            <w:vMerge w:val="restart"/>
+          </w:tcPr>
+          <w:p>
+            <w:pPr>
+              <w:rPr>
+                <w:b/>
+                <w:bCs/>
+              </w:rPr>
+            </w:pPr>
+            <w:proofErr w:type="gramStart"/>
+            <w:r>
+              <w:rPr>
+                <w:b/>
+                <w:bCs/>
+              </w:rPr>
+              <w:t>Artifact:</w:t>
+            </w:r>
+            <w:r>
+              <w:rPr>
+                <w:b/>
+                <w:bCs/>
+              </w:rPr>
+              <w:t>2</w:t>
+            </w:r>
+          </w:p>
+        </w:tc>
+        <w:tc>
+          <w:tcPr>
+            <w:tcW w:w="6015" w:type="dxa"/>
+            <w:gridSpan w:val="2"/>
+          </w:tcPr>
+          <w:p>
+            <w:pPr>
+              <w:ind w:left="720" w:hanging="720"/>
+              <w:rPr>
+                <w:b/>
+                <w:bCs/>
+              </w:rPr>
+            </w:pPr>
+            <w:r>
+              <w:rPr>
+                <w:b/>
+                <w:bCs/>
+              </w:rPr>
+              <w:t>Output</w:t>
+            </w:r>
+          </w:p>
+        </w:tc>
+      </w:tr>
+      <w:tr>
+        <w:tc>
+          <w:tcPr>
+            <w:tcW w:w="834" w:type="dxa"/>
+            <w:vMerge/>
+          </w:tcPr>
+          <w:p/>
+        </w:tc>
+        <w:tc>
+          <w:tcPr>
+            <w:tcW w:w="1491" w:type="dxa"/>
+            <w:vMerge/>
+          </w:tcPr>
+          <w:p>
+            <w:pPr>
+              <w:rPr>
+                <w:b/>
+                <w:bCs/>
+              </w:rPr>
+            </w:pPr>
+          </w:p>
+        </w:tc>
+        <w:tc>
+          <w:tcPr>
+            <w:tcW w:w="1401" w:type="dxa"/>
+          </w:tcPr>
+          <w:p>
+            <w:pPr>
+              <w:rPr>
+                <w:b/>
+                <w:bCs/>
+              </w:rPr>
+            </w:pPr>
+            <w:r>
+              <w:rPr>
+                <w:b/>
+                <w:bCs/>
+              </w:rPr>
+              <w:t>Name:</w:t>
+            </w:r>
+          </w:p>
+        </w:tc>
+        <w:tc>
+          <w:tcPr>
+            <w:tcW w:w="4614" w:type="dxa"/>
+          </w:tcPr>
+          <w:p>
+            <w:pPr>
+              <w:ind w:left="720" w:hanging="720"/>
+              <w:rPr>
+                <w:b/>
+                <w:bCs/>
+              </w:rPr>
+            </w:pPr>
+            <w:r>
+              <w:rPr>
+                <w:b/>
+                <w:bCs/>
+              </w:rPr>
+              <w:t>Traceability links</w:t>
+            </w:r>
+          </w:p>
+        </w:tc>
+      </w:tr>
+      <w:tr>
+        <w:tc>
+          <w:tcPr>
+            <w:tcW w:w="834" w:type="dxa"/>
+            <w:vMerge/>
+          </w:tcPr>
+          <w:p/>
+        </w:tc>
+        <w:tc>
+          <w:tcPr>
+            <w:tcW w:w="1491" w:type="dxa"/>
+            <w:vMerge/>
+          </w:tcPr>
+          <w:p/>
+        </w:tc>
+        <w:tc>
+          <w:tcPr>
+            <w:tcW w:w="1401" w:type="dxa"/>
+          </w:tcPr>
+          <w:p>
+            <w:r>
+              <w:t xml:space="preserve">Type </w:t>
+            </w:r>
+          </w:p>
+        </w:tc>
+        <w:tc>
+          <w:tcPr>
+            <w:tcW w:w="4614" w:type="dxa"/>
+          </w:tcPr>
+          <w:p>
+            <w:r>
+              <w:t>Development</w:t>
+            </w:r>
+          </w:p>
+        </w:tc>
+      </w:tr>
+      <w:tr>
+        <w:tc>
+          <w:tcPr>
+            <w:tcW w:w="834" w:type="dxa"/>
+            <w:vMerge/>
+          </w:tcPr>
+          <w:p/>
+        </w:tc>
+        <w:tc>
+          <w:tcPr>
+            <w:tcW w:w="1491" w:type="dxa"/>
+            <w:vMerge/>
+          </w:tcPr>
+          <w:p/>
+        </w:tc>
+        <w:tc>
+          <w:tcPr>
+            <w:tcW w:w="1401" w:type="dxa"/>
+          </w:tcPr>
+          <w:p>
+            <w:r>
+              <w:t>Description</w:t>
+            </w:r>
+            <w:r>
+              <w:t>:</w:t>
+            </w:r>
+          </w:p>
+        </w:tc>
+        <w:tc>
+          <w:tcPr>
+            <w:tcW w:w="4614" w:type="dxa"/>
+          </w:tcPr>
+          <w:p>
+            <w:r>
+              <w:t>Traceability links between features and their possible corresponding code-topics</w:t>
+            </w:r>
+          </w:p>
+        </w:tc>
+      </w:tr>
+      <w:tr>
+        <w:tc>
+          <w:tcPr>
+            <w:tcW w:w="834" w:type="dxa"/>
+            <w:vMerge/>
+          </w:tcPr>
+          <w:p/>
+        </w:tc>
+        <w:tc>
+          <w:tcPr>
+            <w:tcW w:w="1491" w:type="dxa"/>
+            <w:vMerge/>
+          </w:tcPr>
+          <w:p/>
+        </w:tc>
+        <w:tc>
+          <w:tcPr>
+            <w:tcW w:w="1401" w:type="dxa"/>
+          </w:tcPr>
+          <w:p>
+            <w:r>
+              <w:t>Extension</w:t>
+            </w:r>
+            <w:r>
+              <w:t>:</w:t>
+            </w:r>
+          </w:p>
+        </w:tc>
+        <w:tc>
+          <w:tcPr>
+            <w:tcW w:w="4614" w:type="dxa"/>
+          </w:tcPr>
+          <w:p>
+            <w:r>
+              <w:t>.lsi</w:t>
+            </w:r>
+          </w:p>
+        </w:tc>
+      </w:tr>
+      <w:tr>
+        <w:tc>
+          <w:tcPr>
+            <w:tcW w:w="834" w:type="dxa"/>
+            <w:vMerge/>
+          </w:tcPr>
+          <w:p/>
+        </w:tc>
+        <w:tc>
+          <w:tcPr>
+            <w:tcW w:w="1491" w:type="dxa"/>
+            <w:vMerge/>
+          </w:tcPr>
+          <w:p/>
+        </w:tc>
+        <w:tc>
+          <w:tcPr>
+            <w:tcW w:w="1401" w:type="dxa"/>
+          </w:tcPr>
+          <w:p>
+            <w:r>
+              <w:t>Link (</w:t>
+            </w:r>
+            <w:proofErr w:type="spellStart"/>
+            <w:r>
+              <w:t>url</w:t>
+            </w:r>
+            <w:proofErr w:type="spellEnd"/>
+            <w:r>
+              <w:t>):</w:t>
+            </w:r>
+            <w:r>
+              <w:t xml:space="preserve"> </w:t>
+            </w:r>
+          </w:p>
+        </w:tc>
+        <w:tc>
+          <w:tcPr>
+            <w:tcW w:w="4614" w:type="dxa"/>
+          </w:tcPr>
+          <w:p>
+            <w:r>
+              <w:t>https://github.com/argouml-tigris-org/argouml</w:t>
+            </w:r>
+          </w:p>
+        </w:tc>
+      </w:tr>
+      <w:tr>
+        <w:tc>
+          <w:tcPr>
+            <w:tcW w:w="834" w:type="dxa"/>
+            <w:vMerge/>
+          </w:tcPr>
+          <w:p/>
+        </w:tc>
+        <w:tc>
+          <w:tcPr>
+            <w:tcW w:w="1491" w:type="dxa"/>
+            <w:vMerge/>
+          </w:tcPr>
+          <w:p/>
+        </w:tc>
+        <w:tc>
+          <w:tcPr>
+            <w:tcW w:w="1401" w:type="dxa"/>
+          </w:tcPr>
+          <w:p>
+            <w:r>
+              <w:t>Last Update:</w:t>
+            </w:r>
+          </w:p>
+        </w:tc>
+        <w:tc>
+          <w:tcPr>
+            <w:tcW w:w="4614" w:type="dxa"/>
+          </w:tcPr>
+          <w:p>
+            <w:r>
+              <w:t>05-27-2020</w:t>
+            </w:r>
+            <w:r>
+              <w:t xml:space="preserve"> by </w:t>
+            </w:r>
+            <w:r>
+              <w:t>Luciano</w:t>
+            </w:r>
+          </w:p>
+        </w:tc>
+      </w:tr>
+      <w:tr>
+        <w:tc>
+          <w:tcPr>
+            <w:tcW w:w="834" w:type="dxa"/>
+            <w:vMerge w:val="restart"/>
+          </w:tcPr>
+          <w:p>
+            <w:r>
+              <w:t>5</w:t>
+            </w:r>
+          </w:p>
+        </w:tc>
+        <w:tc>
+          <w:tcPr>
+            <w:tcW w:w="1491" w:type="dxa"/>
+            <w:vMerge w:val="restart"/>
+          </w:tcPr>
+          <w:p/>
+        </w:tc>
+        <w:tc>
+          <w:tcPr>
+            <w:tcW w:w="1401" w:type="dxa"/>
+          </w:tcPr>
+          <w:p>
+            <w:pPr>
+              <w:rPr>
+                <w:b/>
+                <w:bCs/>
+              </w:rPr>
+            </w:pPr>
+            <w:r>
+              <w:rPr>
+                <w:b/>
+                <w:bCs/>
+              </w:rPr>
+              <w:t>Phase:</w:t>
+            </w:r>
+          </w:p>
+        </w:tc>
+        <w:tc>
+          <w:tcPr>
+            <w:tcW w:w="4614" w:type="dxa"/>
+          </w:tcPr>
+          <w:p>
+            <w:pPr>
+              <w:rPr>
+                <w:b/>
+                <w:bCs/>
+              </w:rPr>
+            </w:pPr>
+            <w:r>
+              <w:rPr>
+                <w:b/>
+                <w:bCs/>
+              </w:rPr>
+              <w:t>Create Feature Model</w:t>
+            </w:r>
+          </w:p>
+        </w:tc>
+      </w:tr>
+      <w:tr>
+        <w:tc>
+          <w:tcPr>
+            <w:tcW w:w="834" w:type="dxa"/>
+            <w:vMerge/>
+          </w:tcPr>
+          <w:p/>
+        </w:tc>
+        <w:tc>
+          <w:tcPr>
+            <w:tcW w:w="1491" w:type="dxa"/>
+            <w:vMerge/>
+          </w:tcPr>
+          <w:p/>
+        </w:tc>
+        <w:tc>
+          <w:tcPr>
+            <w:tcW w:w="1401" w:type="dxa"/>
+          </w:tcPr>
+          <w:p>
+            <w:pPr>
+              <w:rPr>
+                <w:b/>
+                <w:bCs/>
+              </w:rPr>
+            </w:pPr>
+            <w:r>
+              <w:rPr>
+                <w:b/>
+                <w:bCs/>
+              </w:rPr>
+              <w:t>Activity:</w:t>
+            </w:r>
+          </w:p>
+        </w:tc>
+        <w:tc>
+          <w:tcPr>
+            <w:tcW w:w="4614" w:type="dxa"/>
+          </w:tcPr>
+          <w:p>
+            <w:pPr>
+              <w:rPr>
+                <w:b/>
+                <w:bCs/>
+              </w:rPr>
+            </w:pPr>
+            <w:r>
+              <w:rPr>
+                <w:b/>
+                <w:bCs/>
+              </w:rPr>
+              <w:t>Determine feature implementation</w:t>
+            </w:r>
+          </w:p>
+        </w:tc>
+      </w:tr>
+      <w:tr>
+        <w:tc>
+          <w:tcPr>
+            <w:tcW w:w="834" w:type="dxa"/>
+            <w:vMerge/>
+          </w:tcPr>
+          <w:p/>
+        </w:tc>
+        <w:tc>
+          <w:tcPr>
+            <w:tcW w:w="1491" w:type="dxa"/>
+            <w:vMerge/>
+          </w:tcPr>
+          <w:p/>
+        </w:tc>
+        <w:tc>
+          <w:tcPr>
+            <w:tcW w:w="1401" w:type="dxa"/>
+          </w:tcPr>
+          <w:p>
+            <w:r>
+              <w:t>Description</w:t>
+            </w:r>
+            <w:r>
+              <w:t>:</w:t>
+            </w:r>
+          </w:p>
+        </w:tc>
+        <w:tc>
+          <w:tcPr>
+            <w:tcW w:w="4614" w:type="dxa"/>
+          </w:tcPr>
+          <w:p>
+            <w:r>
+              <w:t>determine which classes implement each feature.</w:t>
+            </w:r>
+          </w:p>
+        </w:tc>
+      </w:tr>
+      <w:tr>
+        <w:tc>
+          <w:tcPr>
+            <w:tcW w:w="834" w:type="dxa"/>
+            <w:vMerge/>
+          </w:tcPr>
+          <w:p/>
+        </w:tc>
+        <w:tc>
+          <w:tcPr>
+            <w:tcW w:w="1491" w:type="dxa"/>
+            <w:vMerge/>
+          </w:tcPr>
+          <w:p/>
+        </w:tc>
+        <w:tc>
+          <w:tcPr>
+            <w:tcW w:w="1401" w:type="dxa"/>
+          </w:tcPr>
+          <w:p>
+            <w:r>
+              <w:t>Retrieval Technique</w:t>
+            </w:r>
+            <w:r>
+              <w:t>:</w:t>
+            </w:r>
+          </w:p>
+        </w:tc>
+        <w:tc>
+          <w:tcPr>
+            <w:tcW w:w="4614" w:type="dxa"/>
+          </w:tcPr>
+          <w:p>
+            <w:r>
+              <w:t>Rule Based</w:t>
+            </w:r>
+          </w:p>
+        </w:tc>
+      </w:tr>
+      <w:tr>
+        <w:tc>
+          <w:tcPr>
+            <w:tcW w:w="834" w:type="dxa"/>
+            <w:vMerge/>
+          </w:tcPr>
+          <w:p/>
+        </w:tc>
+        <w:tc>
+          <w:tcPr>
+            <w:tcW w:w="1491" w:type="dxa"/>
+            <w:vMerge w:val="restart"/>
+          </w:tcPr>
+          <w:p>
+            <w:pPr>
+              <w:rPr>
+                <w:b/>
+                <w:bCs/>
+              </w:rPr>
+            </w:pPr>
+            <w:proofErr w:type="gramStart"/>
+            <w:r>
+              <w:rPr>
+                <w:b/>
+                <w:bCs/>
+              </w:rPr>
+              <w:t>Artifact:</w:t>
+            </w:r>
+            <w:r>
+              <w:rPr>
+                <w:b/>
+                <w:bCs/>
+              </w:rPr>
+              <w:t>1</w:t>
+            </w:r>
+          </w:p>
+        </w:tc>
+        <w:tc>
+          <w:tcPr>
+            <w:tcW w:w="6015" w:type="dxa"/>
+            <w:gridSpan w:val="2"/>
+          </w:tcPr>
+          <w:p>
+            <w:pPr>
+              <w:ind w:left="720" w:hanging="720"/>
+              <w:rPr>
+                <w:b/>
+                <w:bCs/>
+              </w:rPr>
+            </w:pPr>
+            <w:r>
+              <w:rPr>
+                <w:b/>
+                <w:bCs/>
+              </w:rPr>
+              <w:t>Input</w:t>
+            </w:r>
+          </w:p>
+        </w:tc>
+      </w:tr>
+      <w:tr>
+        <w:tc>
+          <w:tcPr>
+            <w:tcW w:w="834" w:type="dxa"/>
+            <w:vMerge/>
+          </w:tcPr>
+          <w:p/>
+        </w:tc>
+        <w:tc>
+          <w:tcPr>
+            <w:tcW w:w="1491" w:type="dxa"/>
+            <w:vMerge/>
+          </w:tcPr>
+          <w:p>
+            <w:pPr>
+              <w:rPr>
+                <w:b/>
+                <w:bCs/>
+              </w:rPr>
+            </w:pPr>
+          </w:p>
+        </w:tc>
+        <w:tc>
+          <w:tcPr>
+            <w:tcW w:w="1401" w:type="dxa"/>
+          </w:tcPr>
+          <w:p>
+            <w:pPr>
+              <w:rPr>
+                <w:b/>
+                <w:bCs/>
+              </w:rPr>
+            </w:pPr>
+            <w:r>
+              <w:rPr>
+                <w:b/>
+                <w:bCs/>
+              </w:rPr>
+              <w:t>Name:</w:t>
+            </w:r>
+          </w:p>
+        </w:tc>
+        <w:tc>
+          <w:tcPr>
+            <w:tcW w:w="4614" w:type="dxa"/>
+          </w:tcPr>
+          <w:p>
+            <w:pPr>
+              <w:ind w:left="720" w:hanging="720"/>
+              <w:rPr>
+                <w:b/>
+                <w:bCs/>
+              </w:rPr>
+            </w:pPr>
+            <w:r>
+              <w:rPr>
+                <w:b/>
+                <w:bCs/>
+              </w:rPr>
+              <w:t>Code-topics</w:t>
+            </w:r>
+          </w:p>
+        </w:tc>
+      </w:tr>
+      <w:tr>
+        <w:tc>
+          <w:tcPr>
+            <w:tcW w:w="834" w:type="dxa"/>
+            <w:vMerge/>
+          </w:tcPr>
+          <w:p/>
+        </w:tc>
+        <w:tc>
+          <w:tcPr>
+            <w:tcW w:w="1491" w:type="dxa"/>
+            <w:vMerge/>
+          </w:tcPr>
+          <w:p/>
+        </w:tc>
+        <w:tc>
+          <w:tcPr>
+            <w:tcW w:w="1401" w:type="dxa"/>
+          </w:tcPr>
+          <w:p>
+            <w:r>
+              <w:t xml:space="preserve">Type </w:t>
+            </w:r>
+          </w:p>
+        </w:tc>
+        <w:tc>
+          <w:tcPr>
+            <w:tcW w:w="4614" w:type="dxa"/>
+          </w:tcPr>
+          <w:p>
+            <w:r>
+              <w:t>Development</w:t>
+            </w:r>
+          </w:p>
+        </w:tc>
+      </w:tr>
+      <w:tr>
+        <w:tc>
+          <w:tcPr>
+            <w:tcW w:w="834" w:type="dxa"/>
+            <w:vMerge/>
+          </w:tcPr>
+          <w:p/>
+        </w:tc>
+        <w:tc>
+          <w:tcPr>
+            <w:tcW w:w="1491" w:type="dxa"/>
+            <w:vMerge/>
+          </w:tcPr>
+          <w:p/>
+        </w:tc>
+        <w:tc>
+          <w:tcPr>
+            <w:tcW w:w="1401" w:type="dxa"/>
+          </w:tcPr>
+          <w:p>
+            <w:r>
+              <w:t>Description</w:t>
+            </w:r>
+            <w:r>
+              <w:t>:</w:t>
+            </w:r>
+          </w:p>
+        </w:tc>
+        <w:tc>
+          <w:tcPr>
+            <w:tcW w:w="4614" w:type="dxa"/>
+          </w:tcPr>
+          <w:p>
+            <w:r>
+              <w:t>Code-topics derived from common class partition and each minimal disjoint set of classes</w:t>
+            </w:r>
+          </w:p>
+        </w:tc>
+      </w:tr>
+      <w:tr>
+        <w:tc>
+          <w:tcPr>
+            <w:tcW w:w="834" w:type="dxa"/>
+            <w:vMerge/>
+          </w:tcPr>
+          <w:p/>
+        </w:tc>
+        <w:tc>
+          <w:tcPr>
+            <w:tcW w:w="1491" w:type="dxa"/>
+            <w:vMerge/>
+          </w:tcPr>
+          <w:p/>
+        </w:tc>
+        <w:tc>
+          <w:tcPr>
+            <w:tcW w:w="1401" w:type="dxa"/>
+          </w:tcPr>
+          <w:p>
+            <w:r>
+              <w:t>Extension</w:t>
+            </w:r>
+            <w:r>
+              <w:t>:</w:t>
+            </w:r>
+          </w:p>
+        </w:tc>
+        <w:tc>
+          <w:tcPr>
+            <w:tcW w:w="4614" w:type="dxa"/>
+          </w:tcPr>
+          <w:p>
+            <w:r>
+              <w:t>.topic</w:t>
+            </w:r>
+          </w:p>
+        </w:tc>
+      </w:tr>
+      <w:tr>
+        <w:tc>
+          <w:tcPr>
+            <w:tcW w:w="834" w:type="dxa"/>
+            <w:vMerge/>
+          </w:tcPr>
+          <w:p/>
+        </w:tc>
+        <w:tc>
+          <w:tcPr>
+            <w:tcW w:w="1491" w:type="dxa"/>
+            <w:vMerge/>
+          </w:tcPr>
+          <w:p/>
+        </w:tc>
+        <w:tc>
+          <w:tcPr>
+            <w:tcW w:w="1401" w:type="dxa"/>
+          </w:tcPr>
+          <w:p>
+            <w:r>
+              <w:t>Link (</w:t>
+            </w:r>
+            <w:proofErr w:type="spellStart"/>
+            <w:r>
+              <w:t>url</w:t>
+            </w:r>
+            <w:proofErr w:type="spellEnd"/>
+            <w:r>
+              <w:t>):</w:t>
+            </w:r>
+            <w:r>
+              <w:t xml:space="preserve"> </w:t>
+            </w:r>
+          </w:p>
+        </w:tc>
+        <w:tc>
+          <w:tcPr>
+            <w:tcW w:w="4614" w:type="dxa"/>
+          </w:tcPr>
+          <w:p>
+            <w:r>
+              <w:t>https://github.com/argouml-tigris-org/argouml</w:t>
+            </w:r>
+          </w:p>
+        </w:tc>
+      </w:tr>
+      <w:tr>
+        <w:tc>
+          <w:tcPr>
+            <w:tcW w:w="834" w:type="dxa"/>
+            <w:vMerge/>
+          </w:tcPr>
+          <w:p/>
+        </w:tc>
+        <w:tc>
+          <w:tcPr>
+            <w:tcW w:w="1491" w:type="dxa"/>
+            <w:vMerge/>
+          </w:tcPr>
+          <w:p/>
+        </w:tc>
+        <w:tc>
+          <w:tcPr>
+            <w:tcW w:w="1401" w:type="dxa"/>
+          </w:tcPr>
+          <w:p>
+            <w:r>
+              <w:t>Last Update:</w:t>
+            </w:r>
+          </w:p>
+        </w:tc>
+        <w:tc>
+          <w:tcPr>
+            <w:tcW w:w="4614" w:type="dxa"/>
+          </w:tcPr>
+          <w:p>
+            <w:r>
+              <w:t>05-27-2020</w:t>
+            </w:r>
+            <w:r>
+              <w:t xml:space="preserve"> by </w:t>
+            </w:r>
+            <w:r>
+              <w:t>Luciano</w:t>
+            </w:r>
+          </w:p>
+        </w:tc>
+      </w:tr>
+      <w:tr>
+        <w:tc>
+          <w:tcPr>
+            <w:tcW w:w="834" w:type="dxa"/>
+            <w:vMerge/>
+          </w:tcPr>
+          <w:p/>
+        </w:tc>
+        <w:tc>
+          <w:tcPr>
+            <w:tcW w:w="1491" w:type="dxa"/>
+            <w:vMerge w:val="restart"/>
+          </w:tcPr>
+          <w:p>
+            <w:pPr>
+              <w:rPr>
+                <w:b/>
+                <w:bCs/>
+              </w:rPr>
+            </w:pPr>
+            <w:proofErr w:type="gramStart"/>
+            <w:r>
+              <w:rPr>
+                <w:b/>
+                <w:bCs/>
+              </w:rPr>
+              <w:t>Artifact:</w:t>
+            </w:r>
+            <w:r>
+              <w:rPr>
+                <w:b/>
+                <w:bCs/>
+              </w:rPr>
+              <w:t>2</w:t>
+            </w:r>
+          </w:p>
+        </w:tc>
+        <w:tc>
+          <w:tcPr>
+            <w:tcW w:w="6015" w:type="dxa"/>
+            <w:gridSpan w:val="2"/>
+          </w:tcPr>
+          <w:p>
+            <w:pPr>
+              <w:ind w:left="720" w:hanging="720"/>
+              <w:rPr>
+                <w:b/>
+                <w:bCs/>
+              </w:rPr>
+            </w:pPr>
+            <w:r>
+              <w:rPr>
+                <w:b/>
+                <w:bCs/>
+              </w:rPr>
+              <w:t>Input</w:t>
+            </w:r>
+          </w:p>
+        </w:tc>
+      </w:tr>
+      <w:tr>
+        <w:tc>
+          <w:tcPr>
+            <w:tcW w:w="834" w:type="dxa"/>
+            <w:vMerge/>
+          </w:tcPr>
+          <w:p/>
+        </w:tc>
+        <w:tc>
+          <w:tcPr>
+            <w:tcW w:w="1491" w:type="dxa"/>
+            <w:vMerge/>
+          </w:tcPr>
+          <w:p>
+            <w:pPr>
+              <w:rPr>
+                <w:b/>
+                <w:bCs/>
+              </w:rPr>
+            </w:pPr>
+          </w:p>
+        </w:tc>
+        <w:tc>
+          <w:tcPr>
+            <w:tcW w:w="1401" w:type="dxa"/>
+          </w:tcPr>
+          <w:p>
+            <w:pPr>
+              <w:rPr>
+                <w:b/>
+                <w:bCs/>
+              </w:rPr>
+            </w:pPr>
+            <w:r>
+              <w:rPr>
+                <w:b/>
+                <w:bCs/>
+              </w:rPr>
+              <w:t>Name:</w:t>
+            </w:r>
+          </w:p>
+        </w:tc>
+        <w:tc>
+          <w:tcPr>
+            <w:tcW w:w="4614" w:type="dxa"/>
+          </w:tcPr>
+          <w:p>
+            <w:pPr>
+              <w:ind w:left="720" w:hanging="720"/>
+              <w:rPr>
+                <w:b/>
+                <w:bCs/>
+              </w:rPr>
+            </w:pPr>
+            <w:r>
+              <w:rPr>
+                <w:b/>
+                <w:bCs/>
+              </w:rPr>
+              <w:t>Traceability links</w:t>
+            </w:r>
+          </w:p>
+        </w:tc>
+      </w:tr>
+      <w:tr>
+        <w:tc>
+          <w:tcPr>
+            <w:tcW w:w="834" w:type="dxa"/>
+            <w:vMerge/>
+          </w:tcPr>
+          <w:p/>
+        </w:tc>
+        <w:tc>
+          <w:tcPr>
+            <w:tcW w:w="1491" w:type="dxa"/>
+            <w:vMerge/>
+          </w:tcPr>
+          <w:p/>
+        </w:tc>
+        <w:tc>
+          <w:tcPr>
+            <w:tcW w:w="1401" w:type="dxa"/>
+          </w:tcPr>
+          <w:p>
+            <w:r>
+              <w:t xml:space="preserve">Type </w:t>
+            </w:r>
+          </w:p>
+        </w:tc>
+        <w:tc>
+          <w:tcPr>
+            <w:tcW w:w="4614" w:type="dxa"/>
+          </w:tcPr>
+          <w:p>
+            <w:r>
+              <w:t>Development</w:t>
+            </w:r>
+          </w:p>
+        </w:tc>
+      </w:tr>
+      <w:tr>
+        <w:tc>
+          <w:tcPr>
+            <w:tcW w:w="834" w:type="dxa"/>
+            <w:vMerge/>
+          </w:tcPr>
+          <w:p/>
+        </w:tc>
+        <w:tc>
+          <w:tcPr>
+            <w:tcW w:w="1491" w:type="dxa"/>
+            <w:vMerge/>
+          </w:tcPr>
+          <w:p/>
+        </w:tc>
+        <w:tc>
+          <w:tcPr>
+            <w:tcW w:w="1401" w:type="dxa"/>
+          </w:tcPr>
+          <w:p>
+            <w:r>
+              <w:t>Description</w:t>
+            </w:r>
+            <w:r>
+              <w:t>:</w:t>
+            </w:r>
+          </w:p>
+        </w:tc>
+        <w:tc>
+          <w:tcPr>
+            <w:tcW w:w="4614" w:type="dxa"/>
+          </w:tcPr>
+          <w:p>
+            <w:r>
+              <w:t>Traceability links between features and their possible corresponding code-topics</w:t>
+            </w:r>
+          </w:p>
+        </w:tc>
+      </w:tr>
+      <w:tr>
+        <w:tc>
+          <w:tcPr>
+            <w:tcW w:w="834" w:type="dxa"/>
+            <w:vMerge/>
+          </w:tcPr>
+          <w:p/>
+        </w:tc>
+        <w:tc>
+          <w:tcPr>
+            <w:tcW w:w="1491" w:type="dxa"/>
+            <w:vMerge/>
+          </w:tcPr>
+          <w:p/>
+        </w:tc>
+        <w:tc>
+          <w:tcPr>
+            <w:tcW w:w="1401" w:type="dxa"/>
+          </w:tcPr>
+          <w:p>
+            <w:r>
+              <w:t>Extension</w:t>
+            </w:r>
+            <w:r>
+              <w:t>:</w:t>
+            </w:r>
+          </w:p>
+        </w:tc>
+        <w:tc>
+          <w:tcPr>
+            <w:tcW w:w="4614" w:type="dxa"/>
+          </w:tcPr>
+          <w:p>
+            <w:r>
+              <w:t>.lsi</w:t>
+            </w:r>
+          </w:p>
+        </w:tc>
+      </w:tr>
+      <w:tr>
+        <w:tc>
+          <w:tcPr>
+            <w:tcW w:w="834" w:type="dxa"/>
+            <w:vMerge/>
+          </w:tcPr>
+          <w:p/>
+        </w:tc>
+        <w:tc>
+          <w:tcPr>
+            <w:tcW w:w="1491" w:type="dxa"/>
+            <w:vMerge/>
+          </w:tcPr>
+          <w:p/>
+        </w:tc>
+        <w:tc>
+          <w:tcPr>
+            <w:tcW w:w="1401" w:type="dxa"/>
+          </w:tcPr>
+          <w:p>
+            <w:r>
+              <w:t>Link (</w:t>
+            </w:r>
+            <w:proofErr w:type="spellStart"/>
+            <w:r>
+              <w:t>url</w:t>
+            </w:r>
+            <w:proofErr w:type="spellEnd"/>
+            <w:r>
+              <w:t>):</w:t>
+            </w:r>
+            <w:r>
+              <w:t xml:space="preserve"> </w:t>
+            </w:r>
+          </w:p>
+        </w:tc>
+        <w:tc>
+          <w:tcPr>
+            <w:tcW w:w="4614" w:type="dxa"/>
+          </w:tcPr>
+          <w:p>
+            <w:r>
+              <w:t>https://github.com/argouml-tigris-org/argouml</w:t>
+            </w:r>
+          </w:p>
+        </w:tc>
+      </w:tr>
+      <w:tr>
+        <w:tc>
+          <w:tcPr>
+            <w:tcW w:w="834" w:type="dxa"/>
+            <w:vMerge/>
+          </w:tcPr>
+          <w:p/>
+        </w:tc>
+        <w:tc>
+          <w:tcPr>
+            <w:tcW w:w="1491" w:type="dxa"/>
+            <w:vMerge/>
+          </w:tcPr>
+          <w:p/>
+        </w:tc>
+        <w:tc>
+          <w:tcPr>
+            <w:tcW w:w="1401" w:type="dxa"/>
+          </w:tcPr>
+          <w:p>
+            <w:r>
+              <w:t>Last Update:</w:t>
+            </w:r>
+          </w:p>
+        </w:tc>
+        <w:tc>
+          <w:tcPr>
+            <w:tcW w:w="4614" w:type="dxa"/>
+          </w:tcPr>
+          <w:p>
+            <w:r>
+              <w:t>05-27-2020</w:t>
+            </w:r>
+            <w:r>
+              <w:t xml:space="preserve"> by </w:t>
+            </w:r>
+            <w:r>
+              <w:t>Luciano</w:t>
+            </w:r>
+          </w:p>
+        </w:tc>
+      </w:tr>
+      <w:tr>
+        <w:tc>
+          <w:tcPr>
+            <w:tcW w:w="834" w:type="dxa"/>
+            <w:vMerge/>
+          </w:tcPr>
+          <w:p/>
+        </w:tc>
+        <w:tc>
+          <w:tcPr>
+            <w:tcW w:w="1491" w:type="dxa"/>
+            <w:vMerge w:val="restart"/>
+          </w:tcPr>
+          <w:p>
+            <w:pPr>
+              <w:rPr>
+                <w:b/>
+                <w:bCs/>
+              </w:rPr>
+            </w:pPr>
+            <w:proofErr w:type="gramStart"/>
+            <w:r>
+              <w:rPr>
+                <w:b/>
+                <w:bCs/>
+              </w:rPr>
+              <w:t>Artifact:</w:t>
+            </w:r>
+            <w:r>
+              <w:rPr>
+                <w:b/>
+                <w:bCs/>
+              </w:rPr>
               <w:t>3</w:t>
             </w:r>
           </w:p>
         </w:tc>
         <w:tc>
           <w:tcPr>
-            <w:tcW w:w="1491" w:type="dxa"/>
-            <w:vMerge w:val="restart"/>
-          </w:tcPr>
-          <w:p/>
-        </w:tc>
-        <w:tc>
-          <w:tcPr>
-            <w:tcW w:w="1401" w:type="dxa"/>
-          </w:tcPr>
-          <w:p>
-            <w:pPr>
-              <w:rPr>
-                <w:b/>
-                <w:bCs/>
-              </w:rPr>
-            </w:pPr>
-            <w:r>
-              <w:rPr>
-                <w:b/>
-                <w:bCs/>
-              </w:rPr>
-              <w:t>Phase:</w:t>
-            </w:r>
-          </w:p>
-        </w:tc>
-        <w:tc>
-          <w:tcPr>
-            <w:tcW w:w="4614" w:type="dxa"/>
-          </w:tcPr>
-          <w:p>
-            <w:pPr>
-              <w:rPr>
-                <w:b/>
-                <w:bCs/>
-              </w:rPr>
-            </w:pPr>
-            <w:r>
-              <w:rPr>
-                <w:b/>
-                <w:bCs/>
-              </w:rPr>
-              <w:t>Categorize</w:t>
-            </w:r>
-          </w:p>
-        </w:tc>
-      </w:tr>
-      <w:tr>
-        <w:tc>
-          <w:tcPr>
-            <w:tcW w:w="834" w:type="dxa"/>
-            <w:vMerge/>
-          </w:tcPr>
-          <w:p/>
-        </w:tc>
-        <w:tc>
-          <w:tcPr>
-            <w:tcW w:w="1491" w:type="dxa"/>
-            <w:vMerge/>
-          </w:tcPr>
-          <w:p/>
-        </w:tc>
-        <w:tc>
-          <w:tcPr>
-            <w:tcW w:w="1401" w:type="dxa"/>
-          </w:tcPr>
-          <w:p>
-            <w:pPr>
-              <w:rPr>
-                <w:b/>
-                <w:bCs/>
-              </w:rPr>
-            </w:pPr>
-            <w:r>
-              <w:rPr>
-                <w:b/>
-                <w:bCs/>
-              </w:rPr>
-              <w:t>Activity:</w:t>
-            </w:r>
-          </w:p>
-        </w:tc>
-        <w:tc>
-          <w:tcPr>
-            <w:tcW w:w="4614" w:type="dxa"/>
-          </w:tcPr>
-          <w:p>
-            <w:pPr>
-              <w:rPr>
-                <w:b/>
-                <w:bCs/>
-              </w:rPr>
-            </w:pPr>
-            <w:r>
-              <w:rPr>
-                <w:b/>
-                <w:bCs/>
-              </w:rPr>
-              <w:t>Test</w:t>
+            <w:tcW w:w="6015" w:type="dxa"/>
+            <w:gridSpan w:val="2"/>
+          </w:tcPr>
+          <w:p>
+            <w:pPr>
+              <w:ind w:left="720" w:hanging="720"/>
+              <w:rPr>
+                <w:b/>
+                <w:bCs/>
+              </w:rPr>
+            </w:pPr>
+            <w:r>
+              <w:rPr>
+                <w:b/>
+                <w:bCs/>
+              </w:rPr>
+              <w:t>Output</w:t>
+            </w:r>
+          </w:p>
+        </w:tc>
+      </w:tr>
+      <w:tr>
+        <w:tc>
+          <w:tcPr>
+            <w:tcW w:w="834" w:type="dxa"/>
+            <w:vMerge/>
+          </w:tcPr>
+          <w:p/>
+        </w:tc>
+        <w:tc>
+          <w:tcPr>
+            <w:tcW w:w="1491" w:type="dxa"/>
+            <w:vMerge/>
+          </w:tcPr>
+          <w:p>
+            <w:pPr>
+              <w:rPr>
+                <w:b/>
+                <w:bCs/>
+              </w:rPr>
+            </w:pPr>
+          </w:p>
+        </w:tc>
+        <w:tc>
+          <w:tcPr>
+            <w:tcW w:w="1401" w:type="dxa"/>
+          </w:tcPr>
+          <w:p>
+            <w:pPr>
+              <w:rPr>
+                <w:b/>
+                <w:bCs/>
+              </w:rPr>
+            </w:pPr>
+            <w:r>
+              <w:rPr>
+                <w:b/>
+                <w:bCs/>
+              </w:rPr>
+              <w:t>Name:</w:t>
+            </w:r>
+          </w:p>
+        </w:tc>
+        <w:tc>
+          <w:tcPr>
+            <w:tcW w:w="4614" w:type="dxa"/>
+          </w:tcPr>
+          <w:p>
+            <w:pPr>
+              <w:ind w:left="720" w:hanging="720"/>
+              <w:rPr>
+                <w:b/>
+                <w:bCs/>
+              </w:rPr>
+            </w:pPr>
+            <w:r>
+              <w:rPr>
+                <w:b/>
+                <w:bCs/>
+              </w:rPr>
+              <w:t>Decomposed code-topics</w:t>
+            </w:r>
+          </w:p>
+        </w:tc>
+      </w:tr>
+      <w:tr>
+        <w:tc>
+          <w:tcPr>
+            <w:tcW w:w="834" w:type="dxa"/>
+            <w:vMerge/>
+          </w:tcPr>
+          <w:p/>
+        </w:tc>
+        <w:tc>
+          <w:tcPr>
+            <w:tcW w:w="1491" w:type="dxa"/>
+            <w:vMerge/>
+          </w:tcPr>
+          <w:p/>
+        </w:tc>
+        <w:tc>
+          <w:tcPr>
+            <w:tcW w:w="1401" w:type="dxa"/>
+          </w:tcPr>
+          <w:p>
+            <w:r>
+              <w:t xml:space="preserve">Type </w:t>
+            </w:r>
+          </w:p>
+        </w:tc>
+        <w:tc>
+          <w:tcPr>
+            <w:tcW w:w="4614" w:type="dxa"/>
+          </w:tcPr>
+          <w:p>
+            <w:r>
+              <w:t>Development</w:t>
             </w:r>
           </w:p>
         </w:tc>
@@ -3220,33 +5808,33 @@
           </w:tcPr>
           <w:p>
             <w:r>
-              <w:t>fa</w:t>
-            </w:r>
-          </w:p>
-        </w:tc>
-      </w:tr>
-      <w:tr>
-        <w:tc>
-          <w:tcPr>
-            <w:tcW w:w="834" w:type="dxa"/>
-            <w:vMerge/>
-          </w:tcPr>
-          <w:p/>
-        </w:tc>
-        <w:tc>
-          <w:tcPr>
-            <w:tcW w:w="1491" w:type="dxa"/>
-            <w:vMerge/>
-          </w:tcPr>
-          <w:p/>
-        </w:tc>
-        <w:tc>
-          <w:tcPr>
-            <w:tcW w:w="1401" w:type="dxa"/>
-          </w:tcPr>
-          <w:p>
-            <w:r>
-              <w:t>Retrieval Technique</w:t>
+              <w:t>Decomposed code-topic to its classes determining which classes that implement each feature.</w:t>
+            </w:r>
+          </w:p>
+        </w:tc>
+      </w:tr>
+      <w:tr>
+        <w:tc>
+          <w:tcPr>
+            <w:tcW w:w="834" w:type="dxa"/>
+            <w:vMerge/>
+          </w:tcPr>
+          <w:p/>
+        </w:tc>
+        <w:tc>
+          <w:tcPr>
+            <w:tcW w:w="1491" w:type="dxa"/>
+            <w:vMerge/>
+          </w:tcPr>
+          <w:p/>
+        </w:tc>
+        <w:tc>
+          <w:tcPr>
+            <w:tcW w:w="1401" w:type="dxa"/>
+          </w:tcPr>
+          <w:p>
+            <w:r>
+              <w:t>Extension</w:t>
             </w:r>
             <w:r>
               <w:t>:</w:t>
@@ -3259,7 +5847,96 @@
           </w:tcPr>
           <w:p>
             <w:r>
-              <w:t>Formal Concept Analysis</w:t>
+              <w:t>.topic</w:t>
+            </w:r>
+          </w:p>
+        </w:tc>
+      </w:tr>
+      <w:tr>
+        <w:tc>
+          <w:tcPr>
+            <w:tcW w:w="834" w:type="dxa"/>
+            <w:vMerge/>
+          </w:tcPr>
+          <w:p/>
+        </w:tc>
+        <w:tc>
+          <w:tcPr>
+            <w:tcW w:w="1491" w:type="dxa"/>
+            <w:vMerge/>
+          </w:tcPr>
+          <w:p/>
+        </w:tc>
+        <w:tc>
+          <w:tcPr>
+            <w:tcW w:w="1401" w:type="dxa"/>
+          </w:tcPr>
+          <w:p>
+            <w:r>
+              <w:t>Link (</w:t>
+            </w:r>
+            <w:proofErr w:type="spellStart"/>
+            <w:r>
+              <w:t>url</w:t>
+            </w:r>
+            <w:proofErr w:type="spellEnd"/>
+            <w:r>
+              <w:t>):</w:t>
+            </w:r>
+            <w:r>
+              <w:t xml:space="preserve"> </w:t>
+            </w:r>
+          </w:p>
+        </w:tc>
+        <w:tc>
+          <w:tcPr>
+            <w:tcW w:w="4614" w:type="dxa"/>
+          </w:tcPr>
+          <w:p>
+            <w:r>
+              <w:t>https://github.com/argouml-tigris-org/argouml</w:t>
+            </w:r>
+          </w:p>
+        </w:tc>
+      </w:tr>
+      <w:tr>
+        <w:tc>
+          <w:tcPr>
+            <w:tcW w:w="834" w:type="dxa"/>
+            <w:vMerge/>
+          </w:tcPr>
+          <w:p/>
+        </w:tc>
+        <w:tc>
+          <w:tcPr>
+            <w:tcW w:w="1491" w:type="dxa"/>
+            <w:vMerge/>
+          </w:tcPr>
+          <w:p/>
+        </w:tc>
+        <w:tc>
+          <w:tcPr>
+            <w:tcW w:w="1401" w:type="dxa"/>
+          </w:tcPr>
+          <w:p>
+            <w:r>
+              <w:t>Last Update:</w:t>
+            </w:r>
+          </w:p>
+        </w:tc>
+        <w:tc>
+          <w:tcPr>
+            <w:tcW w:w="4614" w:type="dxa"/>
+          </w:tcPr>
+          <w:p>
+            <w:r>
+              <w:t>05-27-2020</w:t>
+            </w:r>
+            <w:r>
+              <w:t xml:space="preserve"> by </w:t>
+            </w:r>
+            <w:r>
+              <w:t>Luciano</w:t>
             </w:r>
           </w:p>
         </w:tc>

</xml_diff>